<commit_message>
1 rule removed. 1 rule rewritten.
</commit_message>
<xml_diff>
--- a/README.docx
+++ b/README.docx
@@ -181,7 +181,15 @@
           <w:sz w:val="32"/>
           <w:szCs w:val="32"/>
         </w:rPr>
-        <w:t>либо до трех ошибок у одного игрока, либо до завершения игры по желанию одного из игроков.</w:t>
+        <w:t xml:space="preserve">либо до трех ошибок у одного игрока, либо </w:t>
+      </w:r>
+      <w:r>
+        <w:rPr>
+          <w:rFonts w:ascii="Times New Roman" w:hAnsi="Times New Roman" w:cs="Times New Roman"/>
+          <w:sz w:val="32"/>
+          <w:szCs w:val="32"/>
+        </w:rPr>
+        <w:t>по достижению определенного количества очков у одного из игроков.</w:t>
       </w:r>
     </w:p>
     <w:p>
@@ -285,51 +293,7 @@
           <w:sz w:val="32"/>
           <w:szCs w:val="32"/>
         </w:rPr>
-        <w:t>Если вводится название города, который был назван ранее (в том числе одно из исторических названий) – ошибка.</w:t>
-      </w:r>
-    </w:p>
-    <w:p>
-      <w:pPr>
-        <w:pStyle w:val="a3"/>
-        <w:numPr>
-          <w:ilvl w:val="1"/>
-          <w:numId w:val="1"/>
-        </w:numPr>
-        <w:rPr>
-          <w:rFonts w:ascii="Times New Roman" w:hAnsi="Times New Roman" w:cs="Times New Roman"/>
-          <w:sz w:val="32"/>
-          <w:szCs w:val="32"/>
-        </w:rPr>
-      </w:pPr>
-      <w:r>
-        <w:rPr>
-          <w:rFonts w:ascii="Times New Roman" w:hAnsi="Times New Roman" w:cs="Times New Roman"/>
-          <w:sz w:val="32"/>
-          <w:szCs w:val="32"/>
-        </w:rPr>
         <w:t>Ввод несуществующего на данный момент города (не неназванного переименованного, а несуществующего) является ошибкой.</w:t>
-      </w:r>
-    </w:p>
-    <w:p>
-      <w:pPr>
-        <w:pStyle w:val="a3"/>
-        <w:numPr>
-          <w:ilvl w:val="1"/>
-          <w:numId w:val="1"/>
-        </w:numPr>
-        <w:rPr>
-          <w:rFonts w:ascii="Times New Roman" w:hAnsi="Times New Roman" w:cs="Times New Roman"/>
-          <w:sz w:val="32"/>
-          <w:szCs w:val="32"/>
-        </w:rPr>
-      </w:pPr>
-      <w:r>
-        <w:rPr>
-          <w:rFonts w:ascii="Times New Roman" w:hAnsi="Times New Roman" w:cs="Times New Roman"/>
-          <w:sz w:val="32"/>
-          <w:szCs w:val="32"/>
-        </w:rPr>
-        <w:t>Ввод города без населения является ошибкой</w:t>
       </w:r>
     </w:p>
     <w:sectPr>

</xml_diff>